<commit_message>
add document of Practice1
</commit_message>
<xml_diff>
--- a/Practica1/Practia1.docx
+++ b/Practica1/Practia1.docx
@@ -3,8 +3,6 @@
 <w:document xmlns:wpc="http://schemas.microsoft.com/office/word/2010/wordprocessingCanvas" xmlns:cx="http://schemas.microsoft.com/office/drawing/2014/chartex" xmlns:cx1="http://schemas.microsoft.com/office/drawing/2015/9/8/chartex" xmlns:cx2="http://schemas.microsoft.com/office/drawing/2015/10/21/chartex" xmlns:cx3="http://schemas.microsoft.com/office/drawing/2016/5/9/chartex" xmlns:cx4="http://schemas.microsoft.com/office/drawing/2016/5/10/chartex" xmlns:cx5="http://schemas.microsoft.com/office/drawing/2016/5/11/chartex" xmlns:cx6="http://schemas.microsoft.com/office/drawing/2016/5/12/chartex" xmlns:cx7="http://schemas.microsoft.com/office/drawing/2016/5/13/chartex" xmlns:cx8="http://schemas.microsoft.com/office/drawing/2016/5/14/chartex" xmlns:mc="http://schemas.openxmlformats.org/markup-compatibility/2006" xmlns:aink="http://schemas.microsoft.com/office/drawing/2016/ink" xmlns:am3d="http://schemas.microsoft.com/office/drawing/2017/model3d" xmlns:o="urn:schemas-microsoft-com:office:office" xmlns:r="http://schemas.openxmlformats.org/officeDocument/2006/relationships" xmlns:m="http://schemas.openxmlformats.org/officeDocument/2006/math" xmlns:v="urn:schemas-microsoft-com:vml" xmlns:wp14="http://schemas.microsoft.com/office/word/2010/wordprocessingDrawing" xmlns:wp="http://schemas.openxmlformats.org/drawingml/2006/wordprocessingDrawing" xmlns:w10="urn:schemas-microsoft-com:office:word" xmlns:w="http://schemas.openxmlformats.org/wordprocessingml/2006/main" xmlns:w14="http://schemas.microsoft.com/office/word/2010/wordml" xmlns:w15="http://schemas.microsoft.com/office/word/2012/wordml" xmlns:w16cid="http://schemas.microsoft.com/office/word/2016/wordml/cid" xmlns:w16se="http://schemas.microsoft.com/office/word/2015/wordml/symex" xmlns:wpg="http://schemas.microsoft.com/office/word/2010/wordprocessingGroup" xmlns:wpi="http://schemas.microsoft.com/office/word/2010/wordprocessingInk" xmlns:wne="http://schemas.microsoft.com/office/word/2006/wordml" xmlns:wps="http://schemas.microsoft.com/office/word/2010/wordprocessingShape" mc:Ignorable="w14 w15 w16se w16cid wp14">
   <w:body>
     <w:p>
-      <w:bookmarkStart w:id="0" w:name="_GoBack"/>
-      <w:bookmarkEnd w:id="0"/>
       <w:r>
         <w:rPr>
           <w:noProof/>
@@ -1010,18 +1008,38 @@
         <w:rPr>
           <w:b/>
           <w:bCs/>
-          <w:sz w:val="200"/>
-          <w:szCs w:val="200"/>
-        </w:rPr>
-      </w:pPr>
-    </w:p>
-    <w:p>
-      <w:pPr>
-        <w:rPr>
-          <w:b/>
-          <w:bCs/>
-          <w:sz w:val="200"/>
-          <w:szCs w:val="200"/>
+          <w:sz w:val="52"/>
+          <w:szCs w:val="52"/>
+        </w:rPr>
+      </w:pPr>
+    </w:p>
+    <w:p>
+      <w:pPr>
+        <w:rPr>
+          <w:b/>
+          <w:bCs/>
+          <w:sz w:val="52"/>
+          <w:szCs w:val="52"/>
+        </w:rPr>
+      </w:pPr>
+    </w:p>
+    <w:p>
+      <w:pPr>
+        <w:rPr>
+          <w:b/>
+          <w:bCs/>
+          <w:sz w:val="52"/>
+          <w:szCs w:val="52"/>
+        </w:rPr>
+      </w:pPr>
+    </w:p>
+    <w:p>
+      <w:pPr>
+        <w:rPr>
+          <w:b/>
+          <w:bCs/>
+          <w:sz w:val="52"/>
+          <w:szCs w:val="52"/>
         </w:rPr>
       </w:pPr>
     </w:p>
@@ -1058,19 +1076,13 @@
       </w:pPr>
       <w:r>
         <w:rPr>
-          <w:sz w:val="32"/>
-          <w:szCs w:val="32"/>
-        </w:rPr>
-        <w:t xml:space="preserve">                                </w:t>
-      </w:r>
-      <w:r>
-        <w:rPr>
           <w:rFonts w:ascii="Georgia" w:hAnsi="Georgia"/>
           <w:b/>
           <w:bCs/>
           <w:sz w:val="36"/>
           <w:szCs w:val="36"/>
         </w:rPr>
+        <w:lastRenderedPageBreak/>
         <w:t xml:space="preserve">The </w:t>
       </w:r>
       <w:r>
@@ -1540,18 +1552,19 @@
           <w:szCs w:val="36"/>
         </w:rPr>
       </w:pPr>
-    </w:p>
-    <w:p>
-      <w:pPr>
-        <w:rPr>
-          <w:rFonts w:ascii="Georgia" w:hAnsi="Georgia"/>
+      <w:r>
+        <w:rPr>
+          <w:rFonts w:ascii="Constantia" w:hAnsi="Constantia"/>
           <w:b/>
           <w:bCs/>
           <w:sz w:val="36"/>
           <w:szCs w:val="36"/>
         </w:rPr>
-      </w:pPr>
-      <w:r>
+        <w:t xml:space="preserve"> </w:t>
+      </w:r>
+    </w:p>
+    <w:p>
+      <w:pPr>
         <w:rPr>
           <w:rFonts w:ascii="Constantia" w:hAnsi="Constantia"/>
           <w:b/>
@@ -1559,16 +1572,71 @@
           <w:sz w:val="36"/>
           <w:szCs w:val="36"/>
         </w:rPr>
-        <w:t xml:space="preserve">                                 </w:t>
-      </w:r>
-      <w:r>
-        <w:rPr>
-          <w:rFonts w:ascii="Georgia" w:hAnsi="Georgia"/>
+      </w:pPr>
+    </w:p>
+    <w:p>
+      <w:pPr>
+        <w:rPr>
+          <w:rFonts w:ascii="Constantia" w:hAnsi="Constantia"/>
           <w:b/>
           <w:bCs/>
           <w:sz w:val="36"/>
           <w:szCs w:val="36"/>
         </w:rPr>
+      </w:pPr>
+    </w:p>
+    <w:p>
+      <w:pPr>
+        <w:rPr>
+          <w:rFonts w:ascii="Constantia" w:hAnsi="Constantia"/>
+          <w:b/>
+          <w:bCs/>
+          <w:sz w:val="36"/>
+          <w:szCs w:val="36"/>
+        </w:rPr>
+      </w:pPr>
+    </w:p>
+    <w:p>
+      <w:pPr>
+        <w:rPr>
+          <w:rFonts w:ascii="Constantia" w:hAnsi="Constantia"/>
+          <w:b/>
+          <w:bCs/>
+          <w:sz w:val="36"/>
+          <w:szCs w:val="36"/>
+        </w:rPr>
+      </w:pPr>
+    </w:p>
+    <w:p>
+      <w:pPr>
+        <w:rPr>
+          <w:rFonts w:ascii="Constantia" w:hAnsi="Constantia"/>
+          <w:b/>
+          <w:bCs/>
+          <w:sz w:val="36"/>
+          <w:szCs w:val="36"/>
+        </w:rPr>
+      </w:pPr>
+    </w:p>
+    <w:p>
+      <w:pPr>
+        <w:rPr>
+          <w:rFonts w:ascii="Georgia" w:hAnsi="Georgia"/>
+          <w:b/>
+          <w:bCs/>
+          <w:sz w:val="36"/>
+          <w:szCs w:val="36"/>
+        </w:rPr>
+      </w:pPr>
+      <w:r>
+        <w:rPr>
+          <w:rFonts w:ascii="Georgia" w:hAnsi="Georgia"/>
+          <w:b/>
+          <w:bCs/>
+          <w:sz w:val="36"/>
+          <w:szCs w:val="36"/>
+        </w:rPr>
+        <w:lastRenderedPageBreak/>
         <w:t xml:space="preserve">The design </w:t>
       </w:r>
     </w:p>
@@ -1814,16 +1882,24 @@
           <w:szCs w:val="32"/>
         </w:rPr>
       </w:pPr>
-      <w:proofErr w:type="gramStart"/>
-      <w:r>
-        <w:rPr>
-          <w:rFonts w:asciiTheme="minorBidi" w:hAnsiTheme="minorBidi"/>
-          <w:sz w:val="32"/>
-          <w:szCs w:val="32"/>
-        </w:rPr>
-        <w:t>So</w:t>
-      </w:r>
-      <w:proofErr w:type="gramEnd"/>
+    </w:p>
+    <w:p>
+      <w:pPr>
+        <w:jc w:val="both"/>
+        <w:rPr>
+          <w:rFonts w:asciiTheme="minorBidi" w:hAnsiTheme="minorBidi"/>
+          <w:sz w:val="32"/>
+          <w:szCs w:val="32"/>
+        </w:rPr>
+      </w:pPr>
+      <w:r>
+        <w:rPr>
+          <w:rFonts w:asciiTheme="minorBidi" w:hAnsiTheme="minorBidi"/>
+          <w:sz w:val="32"/>
+          <w:szCs w:val="32"/>
+        </w:rPr>
+        <w:t>So,</w:t>
+      </w:r>
       <w:r>
         <w:rPr>
           <w:rFonts w:asciiTheme="minorBidi" w:hAnsiTheme="minorBidi"/>
@@ -1840,6 +1916,26 @@
         </w:rPr>
         <w:t xml:space="preserve"> </w:t>
       </w:r>
+    </w:p>
+    <w:p>
+      <w:pPr>
+        <w:jc w:val="both"/>
+        <w:rPr>
+          <w:rFonts w:asciiTheme="minorBidi" w:hAnsiTheme="minorBidi"/>
+          <w:sz w:val="32"/>
+          <w:szCs w:val="32"/>
+        </w:rPr>
+      </w:pPr>
+    </w:p>
+    <w:p>
+      <w:pPr>
+        <w:jc w:val="both"/>
+        <w:rPr>
+          <w:rFonts w:asciiTheme="minorBidi" w:hAnsiTheme="minorBidi"/>
+          <w:sz w:val="32"/>
+          <w:szCs w:val="32"/>
+        </w:rPr>
+      </w:pPr>
     </w:p>
     <w:p>
       <w:pPr>
@@ -1922,6 +2018,16 @@
         <w:jc w:val="both"/>
         <w:rPr>
           <w:rFonts w:asciiTheme="minorBidi" w:hAnsiTheme="minorBidi"/>
+          <w:sz w:val="32"/>
+          <w:szCs w:val="32"/>
+        </w:rPr>
+      </w:pPr>
+    </w:p>
+    <w:p>
+      <w:pPr>
+        <w:jc w:val="both"/>
+        <w:rPr>
+          <w:rFonts w:asciiTheme="minorBidi" w:hAnsiTheme="minorBidi"/>
           <w:b/>
           <w:bCs/>
           <w:sz w:val="32"/>
@@ -2067,6 +2173,7 @@
           <w:sz w:val="32"/>
           <w:szCs w:val="32"/>
         </w:rPr>
+        <w:lastRenderedPageBreak/>
         <w:t>user: AbdullahTaher</w:t>
       </w:r>
     </w:p>
@@ -2119,27 +2226,13 @@
         </w:rPr>
         <w:t xml:space="preserve">Open ports: </w:t>
       </w:r>
-    </w:p>
-    <w:p>
-      <w:pPr>
-        <w:shd w:val="clear" w:color="auto" w:fill="FFFFFF"/>
-        <w:spacing w:before="60" w:after="100" w:afterAutospacing="1" w:line="240" w:lineRule="auto"/>
-        <w:ind w:left="360"/>
+      <w:r>
         <w:rPr>
           <w:rFonts w:ascii="Segoe UI" w:eastAsia="Times New Roman" w:hAnsi="Segoe UI" w:cs="Segoe UI"/>
           <w:color w:val="24292E"/>
           <w:sz w:val="32"/>
           <w:szCs w:val="32"/>
         </w:rPr>
-      </w:pPr>
-      <w:r>
-        <w:rPr>
-          <w:rFonts w:ascii="Segoe UI" w:eastAsia="Times New Roman" w:hAnsi="Segoe UI" w:cs="Segoe UI"/>
-          <w:color w:val="24292E"/>
-          <w:sz w:val="32"/>
-          <w:szCs w:val="32"/>
-        </w:rPr>
-        <w:lastRenderedPageBreak/>
         <w:t xml:space="preserve">SSH (22) </w:t>
       </w:r>
       <w:r>
@@ -2262,11 +2355,509 @@
     </w:p>
     <w:p>
       <w:pPr>
-        <w:rPr>
-          <w:b/>
-          <w:bCs/>
-          <w:sz w:val="200"/>
-          <w:szCs w:val="200"/>
+        <w:jc w:val="both"/>
+        <w:rPr>
+          <w:b/>
+          <w:bCs/>
+          <w:sz w:val="32"/>
+          <w:szCs w:val="32"/>
+        </w:rPr>
+      </w:pPr>
+      <w:r>
+        <w:rPr>
+          <w:b/>
+          <w:bCs/>
+          <w:noProof/>
+          <w:sz w:val="32"/>
+          <w:szCs w:val="32"/>
+        </w:rPr>
+        <w:drawing>
+          <wp:inline distT="0" distB="0" distL="0" distR="0" wp14:anchorId="0207B26E" wp14:editId="43DA287C">
+            <wp:extent cx="5596890" cy="1970405"/>
+            <wp:effectExtent l="0" t="0" r="3810" b="0"/>
+            <wp:docPr id="8" name="Picture 8"/>
+            <wp:cNvGraphicFramePr>
+              <a:graphicFrameLocks xmlns:a="http://schemas.openxmlformats.org/drawingml/2006/main" noChangeAspect="1"/>
+            </wp:cNvGraphicFramePr>
+            <a:graphic xmlns:a="http://schemas.openxmlformats.org/drawingml/2006/main">
+              <a:graphicData uri="http://schemas.openxmlformats.org/drawingml/2006/picture">
+                <pic:pic xmlns:pic="http://schemas.openxmlformats.org/drawingml/2006/picture">
+                  <pic:nvPicPr>
+                    <pic:cNvPr id="0" name="Picture 3"/>
+                    <pic:cNvPicPr>
+                      <a:picLocks noChangeAspect="1" noChangeArrowheads="1"/>
+                    </pic:cNvPicPr>
+                  </pic:nvPicPr>
+                  <pic:blipFill>
+                    <a:blip r:embed="rId10">
+                      <a:extLst>
+                        <a:ext uri="{28A0092B-C50C-407E-A947-70E740481C1C}">
+                          <a14:useLocalDpi xmlns:a14="http://schemas.microsoft.com/office/drawing/2010/main" val="0"/>
+                        </a:ext>
+                      </a:extLst>
+                    </a:blip>
+                    <a:srcRect/>
+                    <a:stretch>
+                      <a:fillRect/>
+                    </a:stretch>
+                  </pic:blipFill>
+                  <pic:spPr bwMode="auto">
+                    <a:xfrm>
+                      <a:off x="0" y="0"/>
+                      <a:ext cx="5596890" cy="1970405"/>
+                    </a:xfrm>
+                    <a:prstGeom prst="rect">
+                      <a:avLst/>
+                    </a:prstGeom>
+                    <a:noFill/>
+                    <a:ln>
+                      <a:noFill/>
+                    </a:ln>
+                  </pic:spPr>
+                </pic:pic>
+              </a:graphicData>
+            </a:graphic>
+          </wp:inline>
+        </w:drawing>
+      </w:r>
+    </w:p>
+    <w:p>
+      <w:pPr>
+        <w:rPr>
+          <w:b/>
+          <w:bCs/>
+          <w:sz w:val="56"/>
+          <w:szCs w:val="56"/>
+        </w:rPr>
+      </w:pPr>
+      <w:r>
+        <w:rPr>
+          <w:b/>
+          <w:bCs/>
+          <w:sz w:val="56"/>
+          <w:szCs w:val="56"/>
+        </w:rPr>
+        <w:t xml:space="preserve"> </w:t>
+      </w:r>
+    </w:p>
+    <w:p>
+      <w:pPr>
+        <w:rPr>
+          <w:b/>
+          <w:bCs/>
+          <w:sz w:val="56"/>
+          <w:szCs w:val="56"/>
+        </w:rPr>
+      </w:pPr>
+    </w:p>
+    <w:p>
+      <w:pPr>
+        <w:jc w:val="both"/>
+        <w:rPr>
+          <w:rFonts w:asciiTheme="minorBidi" w:hAnsiTheme="minorBidi"/>
+          <w:b/>
+          <w:bCs/>
+          <w:sz w:val="32"/>
+          <w:szCs w:val="32"/>
+        </w:rPr>
+      </w:pPr>
+    </w:p>
+    <w:p>
+      <w:pPr>
+        <w:jc w:val="both"/>
+        <w:rPr>
+          <w:rFonts w:asciiTheme="minorBidi" w:hAnsiTheme="minorBidi"/>
+          <w:b/>
+          <w:bCs/>
+          <w:sz w:val="32"/>
+          <w:szCs w:val="32"/>
+        </w:rPr>
+      </w:pPr>
+      <w:r>
+        <w:rPr>
+          <w:rFonts w:asciiTheme="minorBidi" w:hAnsiTheme="minorBidi"/>
+          <w:b/>
+          <w:bCs/>
+          <w:sz w:val="32"/>
+          <w:szCs w:val="32"/>
+        </w:rPr>
+        <w:lastRenderedPageBreak/>
+        <w:t xml:space="preserve">Connecting </w:t>
+      </w:r>
+      <w:r>
+        <w:rPr>
+          <w:rFonts w:asciiTheme="minorBidi" w:hAnsiTheme="minorBidi"/>
+          <w:b/>
+          <w:bCs/>
+          <w:sz w:val="32"/>
+          <w:szCs w:val="32"/>
+        </w:rPr>
+        <w:t>the</w:t>
+      </w:r>
+      <w:r>
+        <w:rPr>
+          <w:rFonts w:asciiTheme="minorBidi" w:hAnsiTheme="minorBidi"/>
+          <w:b/>
+          <w:bCs/>
+          <w:sz w:val="32"/>
+          <w:szCs w:val="32"/>
+        </w:rPr>
+        <w:t xml:space="preserve"> </w:t>
+      </w:r>
+      <w:r>
+        <w:rPr>
+          <w:rFonts w:asciiTheme="minorBidi" w:hAnsiTheme="minorBidi"/>
+          <w:b/>
+          <w:bCs/>
+          <w:sz w:val="32"/>
+          <w:szCs w:val="32"/>
+        </w:rPr>
+        <w:t>containers</w:t>
+      </w:r>
+      <w:r>
+        <w:rPr>
+          <w:rFonts w:asciiTheme="minorBidi" w:hAnsiTheme="minorBidi"/>
+          <w:b/>
+          <w:bCs/>
+          <w:sz w:val="32"/>
+          <w:szCs w:val="32"/>
+        </w:rPr>
+        <w:t>:</w:t>
+      </w:r>
+    </w:p>
+    <w:p>
+      <w:pPr>
+        <w:jc w:val="both"/>
+        <w:rPr>
+          <w:rFonts w:asciiTheme="minorBidi" w:hAnsiTheme="minorBidi"/>
+          <w:b/>
+          <w:bCs/>
+          <w:sz w:val="32"/>
+          <w:szCs w:val="32"/>
+        </w:rPr>
+      </w:pPr>
+    </w:p>
+    <w:p>
+      <w:pPr>
+        <w:jc w:val="both"/>
+        <w:rPr>
+          <w:rFonts w:asciiTheme="minorBidi" w:hAnsiTheme="minorBidi"/>
+          <w:sz w:val="32"/>
+          <w:szCs w:val="32"/>
+        </w:rPr>
+      </w:pPr>
+      <w:r>
+        <w:rPr>
+          <w:rFonts w:asciiTheme="minorBidi" w:hAnsiTheme="minorBidi"/>
+          <w:sz w:val="32"/>
+          <w:szCs w:val="32"/>
+        </w:rPr>
+        <w:t>The first thing we have to do it, it is connect</w:t>
+      </w:r>
+      <w:r>
+        <w:rPr>
+          <w:rFonts w:asciiTheme="minorBidi" w:hAnsiTheme="minorBidi"/>
+          <w:sz w:val="32"/>
+          <w:szCs w:val="32"/>
+        </w:rPr>
+        <w:t>ing</w:t>
+      </w:r>
+      <w:r>
+        <w:rPr>
+          <w:rFonts w:asciiTheme="minorBidi" w:hAnsiTheme="minorBidi"/>
+          <w:sz w:val="32"/>
+          <w:szCs w:val="32"/>
+        </w:rPr>
+        <w:t xml:space="preserve"> Database with OwnCloud by its </w:t>
+      </w:r>
+      <w:proofErr w:type="gramStart"/>
+      <w:r>
+        <w:rPr>
+          <w:rFonts w:asciiTheme="minorBidi" w:hAnsiTheme="minorBidi"/>
+          <w:sz w:val="32"/>
+          <w:szCs w:val="32"/>
+        </w:rPr>
+        <w:t>ports</w:t>
+      </w:r>
+      <w:r>
+        <w:rPr>
+          <w:rFonts w:asciiTheme="minorBidi" w:hAnsiTheme="minorBidi"/>
+          <w:sz w:val="32"/>
+          <w:szCs w:val="32"/>
+        </w:rPr>
+        <w:t>(</w:t>
+      </w:r>
+      <w:proofErr w:type="gramEnd"/>
+      <w:r>
+        <w:rPr>
+          <w:rFonts w:asciiTheme="minorBidi" w:hAnsiTheme="minorBidi"/>
+          <w:sz w:val="32"/>
+          <w:szCs w:val="32"/>
+        </w:rPr>
+        <w:t>3306,80)</w:t>
+      </w:r>
+      <w:r>
+        <w:rPr>
+          <w:rFonts w:asciiTheme="minorBidi" w:hAnsiTheme="minorBidi"/>
+          <w:sz w:val="32"/>
+          <w:szCs w:val="32"/>
+        </w:rPr>
+        <w:t xml:space="preserve"> with same IP of VMs which is hosted them, </w:t>
+      </w:r>
+    </w:p>
+    <w:p>
+      <w:pPr>
+        <w:jc w:val="both"/>
+        <w:rPr>
+          <w:rFonts w:asciiTheme="minorBidi" w:hAnsiTheme="minorBidi"/>
+          <w:sz w:val="32"/>
+          <w:szCs w:val="32"/>
+        </w:rPr>
+      </w:pPr>
+    </w:p>
+    <w:p>
+      <w:pPr>
+        <w:jc w:val="both"/>
+        <w:rPr>
+          <w:rFonts w:asciiTheme="minorBidi" w:hAnsiTheme="minorBidi"/>
+          <w:sz w:val="32"/>
+          <w:szCs w:val="32"/>
+        </w:rPr>
+      </w:pPr>
+      <w:r>
+        <w:rPr>
+          <w:rFonts w:asciiTheme="minorBidi" w:hAnsiTheme="minorBidi"/>
+          <w:noProof/>
+          <w:sz w:val="32"/>
+          <w:szCs w:val="32"/>
+        </w:rPr>
+        <w:drawing>
+          <wp:inline distT="0" distB="0" distL="0" distR="0" wp14:anchorId="306CA5F5" wp14:editId="69F59013">
+            <wp:extent cx="5612765" cy="4461510"/>
+            <wp:effectExtent l="0" t="0" r="6985" b="0"/>
+            <wp:docPr id="4" name="Picture 4"/>
+            <wp:cNvGraphicFramePr>
+              <a:graphicFrameLocks xmlns:a="http://schemas.openxmlformats.org/drawingml/2006/main" noChangeAspect="1"/>
+            </wp:cNvGraphicFramePr>
+            <a:graphic xmlns:a="http://schemas.openxmlformats.org/drawingml/2006/main">
+              <a:graphicData uri="http://schemas.openxmlformats.org/drawingml/2006/picture">
+                <pic:pic xmlns:pic="http://schemas.openxmlformats.org/drawingml/2006/picture">
+                  <pic:nvPicPr>
+                    <pic:cNvPr id="0" name="Picture 1"/>
+                    <pic:cNvPicPr>
+                      <a:picLocks noChangeAspect="1" noChangeArrowheads="1"/>
+                    </pic:cNvPicPr>
+                  </pic:nvPicPr>
+                  <pic:blipFill>
+                    <a:blip r:embed="rId11">
+                      <a:extLst>
+                        <a:ext uri="{28A0092B-C50C-407E-A947-70E740481C1C}">
+                          <a14:useLocalDpi xmlns:a14="http://schemas.microsoft.com/office/drawing/2010/main" val="0"/>
+                        </a:ext>
+                      </a:extLst>
+                    </a:blip>
+                    <a:srcRect/>
+                    <a:stretch>
+                      <a:fillRect/>
+                    </a:stretch>
+                  </pic:blipFill>
+                  <pic:spPr bwMode="auto">
+                    <a:xfrm>
+                      <a:off x="0" y="0"/>
+                      <a:ext cx="5612765" cy="4461510"/>
+                    </a:xfrm>
+                    <a:prstGeom prst="rect">
+                      <a:avLst/>
+                    </a:prstGeom>
+                    <a:noFill/>
+                    <a:ln>
+                      <a:noFill/>
+                    </a:ln>
+                  </pic:spPr>
+                </pic:pic>
+              </a:graphicData>
+            </a:graphic>
+          </wp:inline>
+        </w:drawing>
+      </w:r>
+      <w:r>
+        <w:rPr>
+          <w:rFonts w:asciiTheme="minorBidi" w:hAnsiTheme="minorBidi"/>
+          <w:sz w:val="32"/>
+          <w:szCs w:val="32"/>
+        </w:rPr>
+        <w:t>.</w:t>
+      </w:r>
+    </w:p>
+    <w:p>
+      <w:pPr>
+        <w:jc w:val="both"/>
+        <w:rPr>
+          <w:rFonts w:asciiTheme="minorBidi" w:hAnsiTheme="minorBidi"/>
+          <w:sz w:val="32"/>
+          <w:szCs w:val="32"/>
+        </w:rPr>
+      </w:pPr>
+    </w:p>
+    <w:p>
+      <w:pPr>
+        <w:jc w:val="both"/>
+        <w:rPr>
+          <w:rFonts w:asciiTheme="minorBidi" w:hAnsiTheme="minorBidi"/>
+          <w:sz w:val="32"/>
+          <w:szCs w:val="32"/>
+        </w:rPr>
+      </w:pPr>
+    </w:p>
+    <w:p>
+      <w:pPr>
+        <w:jc w:val="both"/>
+        <w:rPr>
+          <w:rFonts w:asciiTheme="minorBidi" w:hAnsiTheme="minorBidi"/>
+          <w:sz w:val="32"/>
+          <w:szCs w:val="32"/>
+        </w:rPr>
+      </w:pPr>
+    </w:p>
+    <w:p>
+      <w:pPr>
+        <w:jc w:val="both"/>
+        <w:rPr>
+          <w:rFonts w:asciiTheme="minorBidi" w:hAnsiTheme="minorBidi"/>
+          <w:sz w:val="32"/>
+          <w:szCs w:val="32"/>
+        </w:rPr>
+      </w:pPr>
+      <w:r>
+        <w:rPr>
+          <w:rFonts w:asciiTheme="minorBidi" w:hAnsiTheme="minorBidi"/>
+          <w:sz w:val="32"/>
+          <w:szCs w:val="32"/>
+        </w:rPr>
+        <w:lastRenderedPageBreak/>
+        <w:t xml:space="preserve">After that we have to connect Ldap(container) with OwnCloud(container) by its </w:t>
+      </w:r>
+      <w:r>
+        <w:rPr>
+          <w:rFonts w:asciiTheme="minorBidi" w:hAnsiTheme="minorBidi"/>
+          <w:sz w:val="32"/>
+          <w:szCs w:val="32"/>
+        </w:rPr>
+        <w:t>ports (</w:t>
+      </w:r>
+      <w:r>
+        <w:rPr>
+          <w:rFonts w:asciiTheme="minorBidi" w:hAnsiTheme="minorBidi"/>
+          <w:sz w:val="32"/>
+          <w:szCs w:val="32"/>
+        </w:rPr>
+        <w:t>389</w:t>
+      </w:r>
+      <w:r>
+        <w:rPr>
+          <w:rFonts w:asciiTheme="minorBidi" w:hAnsiTheme="minorBidi"/>
+          <w:sz w:val="32"/>
+          <w:szCs w:val="32"/>
+        </w:rPr>
+        <w:t>,80)</w:t>
+      </w:r>
+    </w:p>
+    <w:p>
+      <w:pPr>
+        <w:jc w:val="both"/>
+        <w:rPr>
+          <w:rFonts w:asciiTheme="minorBidi" w:hAnsiTheme="minorBidi"/>
+          <w:sz w:val="32"/>
+          <w:szCs w:val="32"/>
+          <w:rtl/>
+        </w:rPr>
+      </w:pPr>
+      <w:r>
+        <w:rPr>
+          <w:rFonts w:asciiTheme="minorBidi" w:hAnsiTheme="minorBidi"/>
+          <w:noProof/>
+          <w:sz w:val="32"/>
+          <w:szCs w:val="32"/>
+        </w:rPr>
+        <w:drawing>
+          <wp:inline distT="0" distB="0" distL="0" distR="0" wp14:anchorId="563FD1F6" wp14:editId="2B685B35">
+            <wp:extent cx="5990896" cy="2585720"/>
+            <wp:effectExtent l="0" t="0" r="0" b="5080"/>
+            <wp:docPr id="10" name="Picture 10"/>
+            <wp:cNvGraphicFramePr>
+              <a:graphicFrameLocks xmlns:a="http://schemas.openxmlformats.org/drawingml/2006/main" noChangeAspect="1"/>
+            </wp:cNvGraphicFramePr>
+            <a:graphic xmlns:a="http://schemas.openxmlformats.org/drawingml/2006/main">
+              <a:graphicData uri="http://schemas.openxmlformats.org/drawingml/2006/picture">
+                <pic:pic xmlns:pic="http://schemas.openxmlformats.org/drawingml/2006/picture">
+                  <pic:nvPicPr>
+                    <pic:cNvPr id="0" name="Picture 3"/>
+                    <pic:cNvPicPr>
+                      <a:picLocks noChangeAspect="1" noChangeArrowheads="1"/>
+                    </pic:cNvPicPr>
+                  </pic:nvPicPr>
+                  <pic:blipFill>
+                    <a:blip r:embed="rId12">
+                      <a:extLst>
+                        <a:ext uri="{28A0092B-C50C-407E-A947-70E740481C1C}">
+                          <a14:useLocalDpi xmlns:a14="http://schemas.microsoft.com/office/drawing/2010/main" val="0"/>
+                        </a:ext>
+                      </a:extLst>
+                    </a:blip>
+                    <a:srcRect/>
+                    <a:stretch>
+                      <a:fillRect/>
+                    </a:stretch>
+                  </pic:blipFill>
+                  <pic:spPr bwMode="auto">
+                    <a:xfrm>
+                      <a:off x="0" y="0"/>
+                      <a:ext cx="5997646" cy="2588634"/>
+                    </a:xfrm>
+                    <a:prstGeom prst="rect">
+                      <a:avLst/>
+                    </a:prstGeom>
+                    <a:noFill/>
+                    <a:ln>
+                      <a:noFill/>
+                    </a:ln>
+                  </pic:spPr>
+                </pic:pic>
+              </a:graphicData>
+            </a:graphic>
+          </wp:inline>
+        </w:drawing>
+      </w:r>
+    </w:p>
+    <w:p>
+      <w:pPr>
+        <w:jc w:val="both"/>
+        <w:rPr>
+          <w:rFonts w:asciiTheme="minorBidi" w:hAnsiTheme="minorBidi"/>
+          <w:sz w:val="32"/>
+          <w:szCs w:val="32"/>
+        </w:rPr>
+      </w:pPr>
+      <w:bookmarkStart w:id="0" w:name="_GoBack"/>
+      <w:bookmarkEnd w:id="0"/>
+    </w:p>
+    <w:p>
+      <w:pPr>
+        <w:jc w:val="both"/>
+        <w:rPr>
+          <w:rFonts w:asciiTheme="minorBidi" w:hAnsiTheme="minorBidi"/>
+          <w:sz w:val="32"/>
+          <w:szCs w:val="32"/>
+        </w:rPr>
+      </w:pPr>
+    </w:p>
+    <w:p>
+      <w:pPr>
+        <w:rPr>
+          <w:b/>
+          <w:bCs/>
+          <w:sz w:val="56"/>
+          <w:szCs w:val="56"/>
         </w:rPr>
       </w:pPr>
     </w:p>

</xml_diff>